<commit_message>
se agregaron archivos nuevos
se agregaron archivos nuevos
</commit_message>
<xml_diff>
--- a/Lab2_Interrupciones/Lab2_Interrupciones_18640.docx
+++ b/Lab2_Interrupciones/Lab2_Interrupciones_18640.docx
@@ -123,23 +123,7 @@
           <w:sz w:val="24"/>
           <w:szCs w:val="24"/>
         </w:rPr>
-        <w:t xml:space="preserve">Revisar si se presionó el botón de incrementar contador (con respectivo </w:t>
-      </w:r>
-      <w:proofErr w:type="gramStart"/>
-      <w:r>
-        <w:rPr>
-          <w:sz w:val="24"/>
-          <w:szCs w:val="24"/>
-        </w:rPr>
-        <w:t>anti rebote</w:t>
-      </w:r>
-      <w:proofErr w:type="gramEnd"/>
-      <w:r>
-        <w:rPr>
-          <w:sz w:val="24"/>
-          <w:szCs w:val="24"/>
-        </w:rPr>
-        <w:t>)</w:t>
+        <w:t>Revisar si se presionó el botón de incrementar contador (con respectivo anti rebote)</w:t>
       </w:r>
     </w:p>
     <w:p>
@@ -179,23 +163,7 @@
           <w:sz w:val="24"/>
           <w:szCs w:val="24"/>
         </w:rPr>
-        <w:t xml:space="preserve">Revisar si se presionó el botón de decrementar contador (con respectivo </w:t>
-      </w:r>
-      <w:proofErr w:type="gramStart"/>
-      <w:r>
-        <w:rPr>
-          <w:sz w:val="24"/>
-          <w:szCs w:val="24"/>
-        </w:rPr>
-        <w:t>anti rebote</w:t>
-      </w:r>
-      <w:proofErr w:type="gramEnd"/>
-      <w:r>
-        <w:rPr>
-          <w:sz w:val="24"/>
-          <w:szCs w:val="24"/>
-        </w:rPr>
-        <w:t>)</w:t>
+        <w:t>Revisar si se presionó el botón de decrementar contador (con respectivo anti rebote)</w:t>
       </w:r>
     </w:p>
     <w:p>
@@ -334,7 +302,6 @@
           <w:szCs w:val="40"/>
         </w:rPr>
       </w:pPr>
-      <w:proofErr w:type="gramStart"/>
       <w:r>
         <w:rPr>
           <w:b/>
@@ -342,17 +309,3126 @@
           <w:sz w:val="40"/>
           <w:szCs w:val="40"/>
         </w:rPr>
-        <w:t>Link</w:t>
-      </w:r>
-      <w:proofErr w:type="gramEnd"/>
-      <w:r>
+        <w:t>Main</w:t>
+      </w:r>
+    </w:p>
+    <w:p>
+      <w:pPr>
+        <w:rPr>
+          <w:sz w:val="24"/>
+          <w:szCs w:val="24"/>
+          <w:lang w:val="en-US"/>
+        </w:rPr>
+      </w:pPr>
+      <w:r>
+        <w:rPr>
+          <w:sz w:val="24"/>
+          <w:szCs w:val="24"/>
+          <w:lang w:val="en-US"/>
+        </w:rPr>
+        <w:t>/*</w:t>
+      </w:r>
+    </w:p>
+    <w:p>
+      <w:pPr>
+        <w:rPr>
+          <w:sz w:val="24"/>
+          <w:szCs w:val="24"/>
+          <w:lang w:val="en-US"/>
+        </w:rPr>
+      </w:pPr>
+      <w:r>
+        <w:rPr>
+          <w:sz w:val="24"/>
+          <w:szCs w:val="24"/>
+          <w:lang w:val="en-US"/>
+        </w:rPr>
+        <w:t xml:space="preserve"> * File:   Carrera.c</w:t>
+      </w:r>
+    </w:p>
+    <w:p>
+      <w:pPr>
+        <w:rPr>
+          <w:sz w:val="24"/>
+          <w:szCs w:val="24"/>
+          <w:lang w:val="en-US"/>
+        </w:rPr>
+      </w:pPr>
+      <w:r>
+        <w:rPr>
+          <w:sz w:val="24"/>
+          <w:szCs w:val="24"/>
+          <w:lang w:val="en-US"/>
+        </w:rPr>
+        <w:t xml:space="preserve"> * Author: Cristopher Sagastume 18640</w:t>
+      </w:r>
+    </w:p>
+    <w:p>
+      <w:pPr>
+        <w:rPr>
+          <w:sz w:val="24"/>
+          <w:szCs w:val="24"/>
+        </w:rPr>
+      </w:pPr>
+      <w:r>
+        <w:rPr>
+          <w:sz w:val="24"/>
+          <w:szCs w:val="24"/>
+          <w:lang w:val="en-US"/>
+        </w:rPr>
+        <w:t xml:space="preserve"> </w:t>
+      </w:r>
+      <w:r>
+        <w:rPr>
+          <w:sz w:val="24"/>
+          <w:szCs w:val="24"/>
+        </w:rPr>
+        <w:t>*</w:t>
+      </w:r>
+    </w:p>
+    <w:p>
+      <w:pPr>
+        <w:rPr>
+          <w:sz w:val="24"/>
+          <w:szCs w:val="24"/>
+        </w:rPr>
+      </w:pPr>
+      <w:r>
+        <w:rPr>
+          <w:sz w:val="24"/>
+          <w:szCs w:val="24"/>
+        </w:rPr>
+        <w:t xml:space="preserve"> * Created on 29 de enero de 2021, 08:46 AM</w:t>
+      </w:r>
+    </w:p>
+    <w:p>
+      <w:pPr>
+        <w:rPr>
+          <w:sz w:val="24"/>
+          <w:szCs w:val="24"/>
+        </w:rPr>
+      </w:pPr>
+      <w:r>
+        <w:rPr>
+          <w:sz w:val="24"/>
+          <w:szCs w:val="24"/>
+        </w:rPr>
+        <w:t xml:space="preserve"> */</w:t>
+      </w:r>
+    </w:p>
+    <w:p>
+      <w:pPr>
+        <w:rPr>
+          <w:sz w:val="24"/>
+          <w:szCs w:val="24"/>
+        </w:rPr>
+      </w:pPr>
+      <w:r>
+        <w:rPr>
+          <w:sz w:val="24"/>
+          <w:szCs w:val="24"/>
+        </w:rPr>
+        <w:t>//******************************************************************************</w:t>
+      </w:r>
+    </w:p>
+    <w:p>
+      <w:pPr>
+        <w:rPr>
+          <w:sz w:val="24"/>
+          <w:szCs w:val="24"/>
+        </w:rPr>
+      </w:pPr>
+      <w:r>
+        <w:rPr>
+          <w:sz w:val="24"/>
+          <w:szCs w:val="24"/>
+        </w:rPr>
+        <w:t>// PALABRA DE CONFIGURACIÓN</w:t>
+      </w:r>
+    </w:p>
+    <w:p>
+      <w:pPr>
+        <w:rPr>
+          <w:sz w:val="24"/>
+          <w:szCs w:val="24"/>
+          <w:lang w:val="en-US"/>
+        </w:rPr>
+      </w:pPr>
+      <w:r>
+        <w:rPr>
+          <w:sz w:val="24"/>
+          <w:szCs w:val="24"/>
+          <w:lang w:val="en-US"/>
+        </w:rPr>
+        <w:lastRenderedPageBreak/>
+        <w:t>//************************************************************************</w:t>
+      </w:r>
+    </w:p>
+    <w:p>
+      <w:pPr>
+        <w:rPr>
+          <w:sz w:val="24"/>
+          <w:szCs w:val="24"/>
+          <w:lang w:val="en-US"/>
+        </w:rPr>
+      </w:pPr>
+    </w:p>
+    <w:p>
+      <w:pPr>
+        <w:rPr>
+          <w:sz w:val="24"/>
+          <w:szCs w:val="24"/>
+          <w:lang w:val="en-US"/>
+        </w:rPr>
+      </w:pPr>
+      <w:r>
+        <w:rPr>
+          <w:sz w:val="24"/>
+          <w:szCs w:val="24"/>
+          <w:lang w:val="en-US"/>
+        </w:rPr>
+        <w:t>// CONFIG1</w:t>
+      </w:r>
+    </w:p>
+    <w:p>
+      <w:pPr>
+        <w:rPr>
+          <w:sz w:val="24"/>
+          <w:szCs w:val="24"/>
+          <w:lang w:val="en-US"/>
+        </w:rPr>
+      </w:pPr>
+      <w:r>
+        <w:rPr>
+          <w:sz w:val="24"/>
+          <w:szCs w:val="24"/>
+          <w:lang w:val="en-US"/>
+        </w:rPr>
+        <w:t>#pragma config FOSC = INTRC_CLKOUT</w:t>
+      </w:r>
+    </w:p>
+    <w:p>
+      <w:pPr>
+        <w:rPr>
+          <w:sz w:val="24"/>
+          <w:szCs w:val="24"/>
+          <w:lang w:val="en-US"/>
+        </w:rPr>
+      </w:pPr>
+      <w:r>
+        <w:rPr>
+          <w:sz w:val="24"/>
+          <w:szCs w:val="24"/>
+          <w:lang w:val="en-US"/>
+        </w:rPr>
+        <w:t xml:space="preserve">#pragma config WDTE = OFF       </w:t>
+      </w:r>
+    </w:p>
+    <w:p>
+      <w:pPr>
+        <w:rPr>
+          <w:sz w:val="24"/>
+          <w:szCs w:val="24"/>
+          <w:lang w:val="en-US"/>
+        </w:rPr>
+      </w:pPr>
+      <w:r>
+        <w:rPr>
+          <w:sz w:val="24"/>
+          <w:szCs w:val="24"/>
+          <w:lang w:val="en-US"/>
+        </w:rPr>
+        <w:t xml:space="preserve">#pragma config PWRTE = OFF      </w:t>
+      </w:r>
+    </w:p>
+    <w:p>
+      <w:pPr>
+        <w:rPr>
+          <w:sz w:val="24"/>
+          <w:szCs w:val="24"/>
+          <w:lang w:val="en-US"/>
+        </w:rPr>
+      </w:pPr>
+      <w:r>
+        <w:rPr>
+          <w:sz w:val="24"/>
+          <w:szCs w:val="24"/>
+          <w:lang w:val="en-US"/>
+        </w:rPr>
+        <w:t xml:space="preserve">#pragma config MCLRE = OFF      </w:t>
+      </w:r>
+    </w:p>
+    <w:p>
+      <w:pPr>
+        <w:rPr>
+          <w:sz w:val="24"/>
+          <w:szCs w:val="24"/>
+          <w:lang w:val="en-US"/>
+        </w:rPr>
+      </w:pPr>
+      <w:r>
+        <w:rPr>
+          <w:sz w:val="24"/>
+          <w:szCs w:val="24"/>
+          <w:lang w:val="en-US"/>
+        </w:rPr>
+        <w:t xml:space="preserve">#pragma config CP = OFF         </w:t>
+      </w:r>
+    </w:p>
+    <w:p>
+      <w:pPr>
+        <w:rPr>
+          <w:sz w:val="24"/>
+          <w:szCs w:val="24"/>
+          <w:lang w:val="en-US"/>
+        </w:rPr>
+      </w:pPr>
+      <w:r>
+        <w:rPr>
+          <w:sz w:val="24"/>
+          <w:szCs w:val="24"/>
+          <w:lang w:val="en-US"/>
+        </w:rPr>
+        <w:t xml:space="preserve">#pragma config CPD = OFF        </w:t>
+      </w:r>
+    </w:p>
+    <w:p>
+      <w:pPr>
+        <w:rPr>
+          <w:sz w:val="24"/>
+          <w:szCs w:val="24"/>
+          <w:lang w:val="en-US"/>
+        </w:rPr>
+      </w:pPr>
+      <w:r>
+        <w:rPr>
+          <w:sz w:val="24"/>
+          <w:szCs w:val="24"/>
+          <w:lang w:val="en-US"/>
+        </w:rPr>
+        <w:t xml:space="preserve">#pragma config BOREN = OFF      </w:t>
+      </w:r>
+    </w:p>
+    <w:p>
+      <w:pPr>
+        <w:rPr>
+          <w:sz w:val="24"/>
+          <w:szCs w:val="24"/>
+          <w:lang w:val="en-US"/>
+        </w:rPr>
+      </w:pPr>
+      <w:r>
+        <w:rPr>
+          <w:sz w:val="24"/>
+          <w:szCs w:val="24"/>
+          <w:lang w:val="en-US"/>
+        </w:rPr>
+        <w:t xml:space="preserve">#pragma config IESO = OFF       </w:t>
+      </w:r>
+    </w:p>
+    <w:p>
+      <w:pPr>
+        <w:rPr>
+          <w:sz w:val="24"/>
+          <w:szCs w:val="24"/>
+          <w:lang w:val="en-US"/>
+        </w:rPr>
+      </w:pPr>
+      <w:r>
+        <w:rPr>
+          <w:sz w:val="24"/>
+          <w:szCs w:val="24"/>
+          <w:lang w:val="en-US"/>
+        </w:rPr>
+        <w:t xml:space="preserve">#pragma config FCMEN = OFF      </w:t>
+      </w:r>
+    </w:p>
+    <w:p>
+      <w:pPr>
+        <w:rPr>
+          <w:sz w:val="24"/>
+          <w:szCs w:val="24"/>
+          <w:lang w:val="en-US"/>
+        </w:rPr>
+      </w:pPr>
+      <w:r>
+        <w:rPr>
+          <w:sz w:val="24"/>
+          <w:szCs w:val="24"/>
+          <w:lang w:val="en-US"/>
+        </w:rPr>
+        <w:t xml:space="preserve">#pragma config LVP = OFF        </w:t>
+      </w:r>
+    </w:p>
+    <w:p>
+      <w:pPr>
+        <w:rPr>
+          <w:sz w:val="24"/>
+          <w:szCs w:val="24"/>
+          <w:lang w:val="en-US"/>
+        </w:rPr>
+      </w:pPr>
+    </w:p>
+    <w:p>
+      <w:pPr>
+        <w:rPr>
+          <w:sz w:val="24"/>
+          <w:szCs w:val="24"/>
+          <w:lang w:val="en-US"/>
+        </w:rPr>
+      </w:pPr>
+      <w:r>
+        <w:rPr>
+          <w:sz w:val="24"/>
+          <w:szCs w:val="24"/>
+          <w:lang w:val="en-US"/>
+        </w:rPr>
+        <w:t>// CONFIG2</w:t>
+      </w:r>
+    </w:p>
+    <w:p>
+      <w:pPr>
+        <w:rPr>
+          <w:sz w:val="24"/>
+          <w:szCs w:val="24"/>
+          <w:lang w:val="en-US"/>
+        </w:rPr>
+      </w:pPr>
+      <w:r>
+        <w:rPr>
+          <w:sz w:val="24"/>
+          <w:szCs w:val="24"/>
+          <w:lang w:val="en-US"/>
+        </w:rPr>
+        <w:t xml:space="preserve">#pragma config BOR4V = BOR40V   </w:t>
+      </w:r>
+    </w:p>
+    <w:p>
+      <w:pPr>
+        <w:rPr>
+          <w:sz w:val="24"/>
+          <w:szCs w:val="24"/>
+          <w:lang w:val="en-US"/>
+        </w:rPr>
+      </w:pPr>
+      <w:r>
+        <w:rPr>
+          <w:sz w:val="24"/>
+          <w:szCs w:val="24"/>
+          <w:lang w:val="en-US"/>
+        </w:rPr>
+        <w:t xml:space="preserve">#pragma config WRT = OFF        </w:t>
+      </w:r>
+    </w:p>
+    <w:p>
+      <w:pPr>
+        <w:rPr>
+          <w:sz w:val="24"/>
+          <w:szCs w:val="24"/>
+          <w:lang w:val="en-US"/>
+        </w:rPr>
+      </w:pPr>
+    </w:p>
+    <w:p>
+      <w:pPr>
+        <w:rPr>
+          <w:sz w:val="24"/>
+          <w:szCs w:val="24"/>
+          <w:lang w:val="en-US"/>
+        </w:rPr>
+      </w:pPr>
+      <w:r>
+        <w:rPr>
+          <w:sz w:val="24"/>
+          <w:szCs w:val="24"/>
+          <w:lang w:val="en-US"/>
+        </w:rPr>
+        <w:t>// #pragma config statements should precede project file includes.</w:t>
+      </w:r>
+    </w:p>
+    <w:p>
+      <w:pPr>
+        <w:rPr>
+          <w:sz w:val="24"/>
+          <w:szCs w:val="24"/>
+          <w:lang w:val="en-US"/>
+        </w:rPr>
+      </w:pPr>
+      <w:r>
+        <w:rPr>
+          <w:sz w:val="24"/>
+          <w:szCs w:val="24"/>
+          <w:lang w:val="en-US"/>
+        </w:rPr>
+        <w:t>// Use project enums instead of #define for ON and OFF.</w:t>
+      </w:r>
+    </w:p>
+    <w:p>
+      <w:pPr>
+        <w:rPr>
+          <w:sz w:val="24"/>
+          <w:szCs w:val="24"/>
+          <w:lang w:val="en-US"/>
+        </w:rPr>
+      </w:pPr>
+      <w:r>
+        <w:rPr>
+          <w:sz w:val="24"/>
+          <w:szCs w:val="24"/>
+          <w:lang w:val="en-US"/>
+        </w:rPr>
+        <w:t>#include&lt;stdint.h&gt;</w:t>
+      </w:r>
+    </w:p>
+    <w:p>
+      <w:pPr>
+        <w:rPr>
+          <w:sz w:val="24"/>
+          <w:szCs w:val="24"/>
+          <w:lang w:val="en-US"/>
+        </w:rPr>
+      </w:pPr>
+      <w:r>
+        <w:rPr>
+          <w:sz w:val="24"/>
+          <w:szCs w:val="24"/>
+          <w:lang w:val="en-US"/>
+        </w:rPr>
+        <w:t>#include &lt;xc.h&gt;</w:t>
+      </w:r>
+    </w:p>
+    <w:p>
+      <w:pPr>
+        <w:rPr>
+          <w:sz w:val="24"/>
+          <w:szCs w:val="24"/>
+          <w:lang w:val="en-US"/>
+        </w:rPr>
+      </w:pPr>
+      <w:r>
+        <w:rPr>
+          <w:sz w:val="24"/>
+          <w:szCs w:val="24"/>
+          <w:lang w:val="en-US"/>
+        </w:rPr>
+        <w:t>#include "ADC.h"</w:t>
+      </w:r>
+    </w:p>
+    <w:p>
+      <w:pPr>
+        <w:rPr>
+          <w:sz w:val="24"/>
+          <w:szCs w:val="24"/>
+          <w:lang w:val="en-US"/>
+        </w:rPr>
+      </w:pPr>
+      <w:r>
+        <w:rPr>
+          <w:sz w:val="24"/>
+          <w:szCs w:val="24"/>
+          <w:lang w:val="en-US"/>
+        </w:rPr>
+        <w:t>#include "Multiplexado.h"</w:t>
+      </w:r>
+    </w:p>
+    <w:p>
+      <w:pPr>
+        <w:rPr>
+          <w:sz w:val="24"/>
+          <w:szCs w:val="24"/>
+          <w:lang w:val="en-US"/>
+        </w:rPr>
+      </w:pPr>
+    </w:p>
+    <w:p>
+      <w:pPr>
+        <w:rPr>
+          <w:sz w:val="24"/>
+          <w:szCs w:val="24"/>
+          <w:lang w:val="en-US"/>
+        </w:rPr>
+      </w:pPr>
+      <w:r>
+        <w:rPr>
+          <w:sz w:val="24"/>
+          <w:szCs w:val="24"/>
+          <w:lang w:val="en-US"/>
+        </w:rPr>
+        <w:t>//************************************************************************</w:t>
+      </w:r>
+    </w:p>
+    <w:p>
+      <w:pPr>
+        <w:rPr>
+          <w:sz w:val="24"/>
+          <w:szCs w:val="24"/>
+          <w:lang w:val="en-US"/>
+        </w:rPr>
+      </w:pPr>
+      <w:r>
+        <w:rPr>
+          <w:sz w:val="24"/>
+          <w:szCs w:val="24"/>
+          <w:lang w:val="en-US"/>
+        </w:rPr>
+        <w:t>//  Variables</w:t>
+      </w:r>
+    </w:p>
+    <w:p>
+      <w:pPr>
+        <w:rPr>
+          <w:sz w:val="24"/>
+          <w:szCs w:val="24"/>
+          <w:lang w:val="en-US"/>
+        </w:rPr>
+      </w:pPr>
+      <w:r>
+        <w:rPr>
+          <w:sz w:val="24"/>
+          <w:szCs w:val="24"/>
+          <w:lang w:val="en-US"/>
+        </w:rPr>
+        <w:lastRenderedPageBreak/>
+        <w:t>//************************************************************************</w:t>
+      </w:r>
+    </w:p>
+    <w:p>
+      <w:pPr>
+        <w:rPr>
+          <w:sz w:val="24"/>
+          <w:szCs w:val="24"/>
+          <w:lang w:val="en-US"/>
+        </w:rPr>
+      </w:pPr>
+      <w:r>
+        <w:rPr>
+          <w:sz w:val="24"/>
+          <w:szCs w:val="24"/>
+          <w:lang w:val="en-US"/>
+        </w:rPr>
+        <w:t>uint8_t count;</w:t>
+      </w:r>
+    </w:p>
+    <w:p>
+      <w:pPr>
+        <w:rPr>
+          <w:sz w:val="24"/>
+          <w:szCs w:val="24"/>
+          <w:lang w:val="en-US"/>
+        </w:rPr>
+      </w:pPr>
+      <w:r>
+        <w:rPr>
+          <w:sz w:val="24"/>
+          <w:szCs w:val="24"/>
+          <w:lang w:val="en-US"/>
+        </w:rPr>
+        <w:t>uint8_t flag = 1;</w:t>
+      </w:r>
+    </w:p>
+    <w:p>
+      <w:pPr>
+        <w:rPr>
+          <w:sz w:val="24"/>
+          <w:szCs w:val="24"/>
+          <w:lang w:val="en-US"/>
+        </w:rPr>
+      </w:pPr>
+      <w:r>
+        <w:rPr>
+          <w:sz w:val="24"/>
+          <w:szCs w:val="24"/>
+          <w:lang w:val="en-US"/>
+        </w:rPr>
+        <w:t>uint8_t valor_MSB;</w:t>
+      </w:r>
+    </w:p>
+    <w:p>
+      <w:pPr>
+        <w:rPr>
+          <w:sz w:val="24"/>
+          <w:szCs w:val="24"/>
+          <w:lang w:val="en-US"/>
+        </w:rPr>
+      </w:pPr>
+      <w:r>
+        <w:rPr>
+          <w:sz w:val="24"/>
+          <w:szCs w:val="24"/>
+          <w:lang w:val="en-US"/>
+        </w:rPr>
+        <w:t>uint8_t valor_LSB;</w:t>
+      </w:r>
+    </w:p>
+    <w:p>
+      <w:pPr>
+        <w:rPr>
+          <w:sz w:val="24"/>
+          <w:szCs w:val="24"/>
+          <w:lang w:val="en-US"/>
+        </w:rPr>
+      </w:pPr>
+      <w:r>
+        <w:rPr>
+          <w:sz w:val="24"/>
+          <w:szCs w:val="24"/>
+          <w:lang w:val="en-US"/>
+        </w:rPr>
+        <w:t>uint8_t comparacion;</w:t>
+      </w:r>
+    </w:p>
+    <w:p>
+      <w:pPr>
+        <w:rPr>
+          <w:sz w:val="24"/>
+          <w:szCs w:val="24"/>
+          <w:lang w:val="en-US"/>
+        </w:rPr>
+      </w:pPr>
+      <w:r>
+        <w:rPr>
+          <w:sz w:val="24"/>
+          <w:szCs w:val="24"/>
+          <w:lang w:val="en-US"/>
+        </w:rPr>
+        <w:t>uint8_t seg1;</w:t>
+      </w:r>
+    </w:p>
+    <w:p>
+      <w:pPr>
+        <w:rPr>
+          <w:sz w:val="24"/>
+          <w:szCs w:val="24"/>
+          <w:lang w:val="en-US"/>
+        </w:rPr>
+      </w:pPr>
+      <w:r>
+        <w:rPr>
+          <w:sz w:val="24"/>
+          <w:szCs w:val="24"/>
+          <w:lang w:val="en-US"/>
+        </w:rPr>
+        <w:t>uint8_t flag2;</w:t>
+      </w:r>
+    </w:p>
+    <w:p>
+      <w:pPr>
+        <w:rPr>
+          <w:sz w:val="24"/>
+          <w:szCs w:val="24"/>
+          <w:lang w:val="en-US"/>
+        </w:rPr>
+      </w:pPr>
+      <w:r>
+        <w:rPr>
+          <w:sz w:val="24"/>
+          <w:szCs w:val="24"/>
+          <w:lang w:val="en-US"/>
+        </w:rPr>
+        <w:t>uint8_t seg2;</w:t>
+      </w:r>
+    </w:p>
+    <w:p>
+      <w:pPr>
+        <w:rPr>
+          <w:sz w:val="24"/>
+          <w:szCs w:val="24"/>
+          <w:lang w:val="en-US"/>
+        </w:rPr>
+      </w:pPr>
+      <w:r>
+        <w:rPr>
+          <w:sz w:val="24"/>
+          <w:szCs w:val="24"/>
+          <w:lang w:val="en-US"/>
+        </w:rPr>
+        <w:t>uint8_t tabla_7seg[] = {0b00111111, 0b00000110, 0b01011011, 0b01001111,</w:t>
+      </w:r>
+    </w:p>
+    <w:p>
+      <w:pPr>
+        <w:rPr>
+          <w:sz w:val="24"/>
+          <w:szCs w:val="24"/>
+          <w:lang w:val="en-US"/>
+        </w:rPr>
+      </w:pPr>
+      <w:r>
+        <w:rPr>
+          <w:sz w:val="24"/>
+          <w:szCs w:val="24"/>
+          <w:lang w:val="en-US"/>
+        </w:rPr>
+        <w:t xml:space="preserve">    0b01100110, 01111101, 0b00000111, 0b01111111, 0b01101111, 0b01110111,</w:t>
+      </w:r>
+    </w:p>
+    <w:p>
+      <w:pPr>
+        <w:rPr>
+          <w:sz w:val="24"/>
+          <w:szCs w:val="24"/>
+          <w:lang w:val="en-US"/>
+        </w:rPr>
+      </w:pPr>
+      <w:r>
+        <w:rPr>
+          <w:sz w:val="24"/>
+          <w:szCs w:val="24"/>
+          <w:lang w:val="en-US"/>
+        </w:rPr>
+        <w:t xml:space="preserve">    0b01111100, 0b00111001, 0b01011110, 0b01111001, 0b01110001};//tabla displays</w:t>
+      </w:r>
+    </w:p>
+    <w:p>
+      <w:pPr>
+        <w:rPr>
+          <w:sz w:val="24"/>
+          <w:szCs w:val="24"/>
+        </w:rPr>
+      </w:pPr>
+      <w:r>
+        <w:rPr>
+          <w:sz w:val="24"/>
+          <w:szCs w:val="24"/>
+        </w:rPr>
+        <w:t>#define _XTAL_FREQ 8000000</w:t>
+      </w:r>
+    </w:p>
+    <w:p>
+      <w:pPr>
+        <w:rPr>
+          <w:sz w:val="24"/>
+          <w:szCs w:val="24"/>
+        </w:rPr>
+      </w:pPr>
+    </w:p>
+    <w:p>
+      <w:pPr>
+        <w:rPr>
+          <w:sz w:val="24"/>
+          <w:szCs w:val="24"/>
+        </w:rPr>
+      </w:pPr>
+    </w:p>
+    <w:p>
+      <w:pPr>
+        <w:rPr>
+          <w:sz w:val="24"/>
+          <w:szCs w:val="24"/>
+        </w:rPr>
+      </w:pPr>
+      <w:r>
+        <w:rPr>
+          <w:sz w:val="24"/>
+          <w:szCs w:val="24"/>
+        </w:rPr>
+        <w:t>//************************************************************************</w:t>
+      </w:r>
+    </w:p>
+    <w:p>
+      <w:pPr>
+        <w:rPr>
+          <w:sz w:val="24"/>
+          <w:szCs w:val="24"/>
+        </w:rPr>
+      </w:pPr>
+      <w:r>
+        <w:rPr>
+          <w:sz w:val="24"/>
+          <w:szCs w:val="24"/>
+        </w:rPr>
+        <w:t>//  Prototipo de funciones</w:t>
+      </w:r>
+    </w:p>
+    <w:p>
+      <w:pPr>
+        <w:rPr>
+          <w:sz w:val="24"/>
+          <w:szCs w:val="24"/>
+          <w:lang w:val="en-US"/>
+        </w:rPr>
+      </w:pPr>
+      <w:r>
+        <w:rPr>
+          <w:sz w:val="24"/>
+          <w:szCs w:val="24"/>
+          <w:lang w:val="en-US"/>
+        </w:rPr>
+        <w:t>//************************************************************************</w:t>
+      </w:r>
+    </w:p>
+    <w:p>
+      <w:pPr>
+        <w:rPr>
+          <w:sz w:val="24"/>
+          <w:szCs w:val="24"/>
+          <w:lang w:val="en-US"/>
+        </w:rPr>
+      </w:pPr>
+      <w:r>
+        <w:rPr>
+          <w:sz w:val="24"/>
+          <w:szCs w:val="24"/>
+          <w:lang w:val="en-US"/>
+        </w:rPr>
+        <w:t>void setup(void);</w:t>
+      </w:r>
+    </w:p>
+    <w:p>
+      <w:pPr>
+        <w:rPr>
+          <w:sz w:val="24"/>
+          <w:szCs w:val="24"/>
+          <w:lang w:val="en-US"/>
+        </w:rPr>
+      </w:pPr>
+      <w:r>
+        <w:rPr>
+          <w:sz w:val="24"/>
+          <w:szCs w:val="24"/>
+          <w:lang w:val="en-US"/>
+        </w:rPr>
+        <w:t>void __interrupt() ISR(void);</w:t>
+      </w:r>
+    </w:p>
+    <w:p>
+      <w:pPr>
+        <w:rPr>
+          <w:sz w:val="24"/>
+          <w:szCs w:val="24"/>
+          <w:lang w:val="en-US"/>
+        </w:rPr>
+      </w:pPr>
+    </w:p>
+    <w:p>
+      <w:pPr>
+        <w:rPr>
+          <w:sz w:val="24"/>
+          <w:szCs w:val="24"/>
+          <w:lang w:val="en-US"/>
+        </w:rPr>
+      </w:pPr>
+    </w:p>
+    <w:p>
+      <w:pPr>
+        <w:rPr>
+          <w:sz w:val="24"/>
+          <w:szCs w:val="24"/>
+          <w:lang w:val="en-US"/>
+        </w:rPr>
+      </w:pPr>
+      <w:r>
+        <w:rPr>
+          <w:sz w:val="24"/>
+          <w:szCs w:val="24"/>
+          <w:lang w:val="en-US"/>
+        </w:rPr>
+        <w:t>//************************************************************************</w:t>
+      </w:r>
+    </w:p>
+    <w:p>
+      <w:pPr>
+        <w:rPr>
+          <w:sz w:val="24"/>
+          <w:szCs w:val="24"/>
+          <w:lang w:val="en-US"/>
+        </w:rPr>
+      </w:pPr>
+      <w:r>
+        <w:rPr>
+          <w:sz w:val="24"/>
+          <w:szCs w:val="24"/>
+          <w:lang w:val="en-US"/>
+        </w:rPr>
+        <w:t>//  Ciclo Principal</w:t>
+      </w:r>
+    </w:p>
+    <w:p>
+      <w:pPr>
+        <w:rPr>
+          <w:sz w:val="24"/>
+          <w:szCs w:val="24"/>
+          <w:lang w:val="en-US"/>
+        </w:rPr>
+      </w:pPr>
+      <w:r>
+        <w:rPr>
+          <w:sz w:val="24"/>
+          <w:szCs w:val="24"/>
+          <w:lang w:val="en-US"/>
+        </w:rPr>
+        <w:t>//************************************************************************</w:t>
+      </w:r>
+    </w:p>
+    <w:p>
+      <w:pPr>
+        <w:rPr>
+          <w:sz w:val="24"/>
+          <w:szCs w:val="24"/>
+          <w:lang w:val="en-US"/>
+        </w:rPr>
+      </w:pPr>
+    </w:p>
+    <w:p>
+      <w:pPr>
+        <w:rPr>
+          <w:sz w:val="24"/>
+          <w:szCs w:val="24"/>
+          <w:lang w:val="en-US"/>
+        </w:rPr>
+      </w:pPr>
+      <w:r>
+        <w:rPr>
+          <w:sz w:val="24"/>
+          <w:szCs w:val="24"/>
+          <w:lang w:val="en-US"/>
+        </w:rPr>
+        <w:t>void main(void) {</w:t>
+      </w:r>
+    </w:p>
+    <w:p>
+      <w:pPr>
+        <w:rPr>
+          <w:sz w:val="24"/>
+          <w:szCs w:val="24"/>
+          <w:lang w:val="en-US"/>
+        </w:rPr>
+      </w:pPr>
+      <w:r>
+        <w:rPr>
+          <w:sz w:val="24"/>
+          <w:szCs w:val="24"/>
+          <w:lang w:val="en-US"/>
+        </w:rPr>
+        <w:lastRenderedPageBreak/>
+        <w:t xml:space="preserve">    setup();</w:t>
+      </w:r>
+    </w:p>
+    <w:p>
+      <w:pPr>
+        <w:rPr>
+          <w:sz w:val="24"/>
+          <w:szCs w:val="24"/>
+          <w:lang w:val="en-US"/>
+        </w:rPr>
+      </w:pPr>
+      <w:r>
+        <w:rPr>
+          <w:sz w:val="24"/>
+          <w:szCs w:val="24"/>
+          <w:lang w:val="en-US"/>
+        </w:rPr>
+        <w:t xml:space="preserve">    count = 0;</w:t>
+      </w:r>
+    </w:p>
+    <w:p>
+      <w:pPr>
+        <w:rPr>
+          <w:sz w:val="24"/>
+          <w:szCs w:val="24"/>
+          <w:lang w:val="en-US"/>
+        </w:rPr>
+      </w:pPr>
+      <w:r>
+        <w:rPr>
+          <w:sz w:val="24"/>
+          <w:szCs w:val="24"/>
+          <w:lang w:val="en-US"/>
+        </w:rPr>
+        <w:t xml:space="preserve">    flag = 1;</w:t>
+      </w:r>
+    </w:p>
+    <w:p>
+      <w:pPr>
+        <w:rPr>
+          <w:sz w:val="24"/>
+          <w:szCs w:val="24"/>
+          <w:lang w:val="en-US"/>
+        </w:rPr>
+      </w:pPr>
+      <w:r>
+        <w:rPr>
+          <w:sz w:val="24"/>
+          <w:szCs w:val="24"/>
+          <w:lang w:val="en-US"/>
+        </w:rPr>
+        <w:t xml:space="preserve">    Multiplex();</w:t>
+      </w:r>
+    </w:p>
+    <w:p>
+      <w:pPr>
+        <w:rPr>
+          <w:sz w:val="24"/>
+          <w:szCs w:val="24"/>
+          <w:lang w:val="en-US"/>
+        </w:rPr>
+      </w:pPr>
+      <w:r>
+        <w:rPr>
+          <w:sz w:val="24"/>
+          <w:szCs w:val="24"/>
+          <w:lang w:val="en-US"/>
+        </w:rPr>
+        <w:t xml:space="preserve">    while (1) {</w:t>
+      </w:r>
+    </w:p>
+    <w:p>
+      <w:pPr>
+        <w:rPr>
+          <w:sz w:val="24"/>
+          <w:szCs w:val="24"/>
+        </w:rPr>
+      </w:pPr>
+      <w:r>
+        <w:rPr>
+          <w:sz w:val="24"/>
+          <w:szCs w:val="24"/>
+          <w:lang w:val="en-US"/>
+        </w:rPr>
+        <w:t xml:space="preserve">        </w:t>
+      </w:r>
+      <w:r>
+        <w:rPr>
+          <w:sz w:val="24"/>
+          <w:szCs w:val="24"/>
+        </w:rPr>
+        <w:t>ADC_con(flag);</w:t>
+      </w:r>
+    </w:p>
+    <w:p>
+      <w:pPr>
+        <w:rPr>
+          <w:sz w:val="24"/>
+          <w:szCs w:val="24"/>
+        </w:rPr>
+      </w:pPr>
+      <w:r>
+        <w:rPr>
+          <w:sz w:val="24"/>
+          <w:szCs w:val="24"/>
+        </w:rPr>
+        <w:t xml:space="preserve">        //se le da el valor constantemente a puerto D</w:t>
+      </w:r>
+    </w:p>
+    <w:p>
+      <w:pPr>
+        <w:rPr>
+          <w:sz w:val="24"/>
+          <w:szCs w:val="24"/>
+        </w:rPr>
+      </w:pPr>
+      <w:r>
+        <w:rPr>
+          <w:sz w:val="24"/>
+          <w:szCs w:val="24"/>
+        </w:rPr>
+        <w:t xml:space="preserve">        PORTD = count;</w:t>
+      </w:r>
+    </w:p>
+    <w:p>
+      <w:pPr>
+        <w:rPr>
+          <w:sz w:val="24"/>
+          <w:szCs w:val="24"/>
+        </w:rPr>
+      </w:pPr>
+      <w:r>
+        <w:rPr>
+          <w:sz w:val="24"/>
+          <w:szCs w:val="24"/>
+        </w:rPr>
+        <w:t xml:space="preserve">        seg1 = tabla_7seg[valor_MSB];</w:t>
+      </w:r>
+    </w:p>
+    <w:p>
+      <w:pPr>
+        <w:rPr>
+          <w:sz w:val="24"/>
+          <w:szCs w:val="24"/>
+        </w:rPr>
+      </w:pPr>
+      <w:r>
+        <w:rPr>
+          <w:sz w:val="24"/>
+          <w:szCs w:val="24"/>
+        </w:rPr>
+        <w:t xml:space="preserve">        seg2 = tabla_7seg[valor_LSB];</w:t>
+      </w:r>
+    </w:p>
+    <w:p>
+      <w:pPr>
+        <w:rPr>
+          <w:sz w:val="24"/>
+          <w:szCs w:val="24"/>
+        </w:rPr>
+      </w:pPr>
+      <w:r>
+        <w:rPr>
+          <w:sz w:val="24"/>
+          <w:szCs w:val="24"/>
+        </w:rPr>
+        <w:t xml:space="preserve">        //comparación para alarma visual si la resolución del ADC es mayor</w:t>
+      </w:r>
+    </w:p>
+    <w:p>
+      <w:pPr>
+        <w:rPr>
+          <w:sz w:val="24"/>
+          <w:szCs w:val="24"/>
+        </w:rPr>
+      </w:pPr>
+      <w:r>
+        <w:rPr>
+          <w:sz w:val="24"/>
+          <w:szCs w:val="24"/>
+        </w:rPr>
+        <w:t xml:space="preserve">        //al contador de 8 bits</w:t>
+      </w:r>
+    </w:p>
+    <w:p>
+      <w:pPr>
+        <w:rPr>
+          <w:sz w:val="24"/>
+          <w:szCs w:val="24"/>
+        </w:rPr>
+      </w:pPr>
+      <w:r>
+        <w:rPr>
+          <w:sz w:val="24"/>
+          <w:szCs w:val="24"/>
+        </w:rPr>
+        <w:t xml:space="preserve">        if (comparacion &gt; count) {</w:t>
+      </w:r>
+    </w:p>
+    <w:p>
+      <w:pPr>
+        <w:rPr>
+          <w:sz w:val="24"/>
+          <w:szCs w:val="24"/>
+        </w:rPr>
+      </w:pPr>
+      <w:r>
+        <w:rPr>
+          <w:sz w:val="24"/>
+          <w:szCs w:val="24"/>
+        </w:rPr>
+        <w:t xml:space="preserve">            PORTBbits.RB0 = 1;</w:t>
+      </w:r>
+    </w:p>
+    <w:p>
+      <w:pPr>
+        <w:rPr>
+          <w:sz w:val="24"/>
+          <w:szCs w:val="24"/>
+        </w:rPr>
+      </w:pPr>
+      <w:r>
+        <w:rPr>
+          <w:sz w:val="24"/>
+          <w:szCs w:val="24"/>
+        </w:rPr>
+        <w:t xml:space="preserve">        } else {</w:t>
+      </w:r>
+    </w:p>
+    <w:p>
+      <w:pPr>
+        <w:rPr>
+          <w:sz w:val="24"/>
+          <w:szCs w:val="24"/>
+        </w:rPr>
+      </w:pPr>
+      <w:r>
+        <w:rPr>
+          <w:sz w:val="24"/>
+          <w:szCs w:val="24"/>
+        </w:rPr>
+        <w:t xml:space="preserve">            PORTBbits.RB0 = 0;</w:t>
+      </w:r>
+    </w:p>
+    <w:p>
+      <w:pPr>
+        <w:rPr>
+          <w:sz w:val="24"/>
+          <w:szCs w:val="24"/>
+        </w:rPr>
+      </w:pPr>
+      <w:r>
+        <w:rPr>
+          <w:sz w:val="24"/>
+          <w:szCs w:val="24"/>
+        </w:rPr>
+        <w:t xml:space="preserve">        }</w:t>
+      </w:r>
+    </w:p>
+    <w:p>
+      <w:pPr>
+        <w:rPr>
+          <w:sz w:val="24"/>
+          <w:szCs w:val="24"/>
+        </w:rPr>
+      </w:pPr>
+      <w:r>
+        <w:rPr>
+          <w:sz w:val="24"/>
+          <w:szCs w:val="24"/>
+        </w:rPr>
+        <w:t xml:space="preserve">    }</w:t>
+      </w:r>
+    </w:p>
+    <w:p>
+      <w:pPr>
+        <w:rPr>
+          <w:sz w:val="24"/>
+          <w:szCs w:val="24"/>
+        </w:rPr>
+      </w:pPr>
+    </w:p>
+    <w:p>
+      <w:pPr>
+        <w:rPr>
+          <w:sz w:val="24"/>
+          <w:szCs w:val="24"/>
+        </w:rPr>
+      </w:pPr>
+      <w:r>
+        <w:rPr>
+          <w:sz w:val="24"/>
+          <w:szCs w:val="24"/>
+        </w:rPr>
+        <w:t>}</w:t>
+      </w:r>
+    </w:p>
+    <w:p>
+      <w:pPr>
+        <w:rPr>
+          <w:sz w:val="24"/>
+          <w:szCs w:val="24"/>
+        </w:rPr>
+      </w:pPr>
+    </w:p>
+    <w:p>
+      <w:pPr>
+        <w:rPr>
+          <w:sz w:val="24"/>
+          <w:szCs w:val="24"/>
+        </w:rPr>
+      </w:pPr>
+    </w:p>
+    <w:p>
+      <w:pPr>
+        <w:rPr>
+          <w:sz w:val="24"/>
+          <w:szCs w:val="24"/>
+        </w:rPr>
+      </w:pPr>
+      <w:r>
+        <w:rPr>
+          <w:sz w:val="24"/>
+          <w:szCs w:val="24"/>
+        </w:rPr>
+        <w:t>//************************************************************************</w:t>
+      </w:r>
+    </w:p>
+    <w:p>
+      <w:pPr>
+        <w:rPr>
+          <w:sz w:val="24"/>
+          <w:szCs w:val="24"/>
+        </w:rPr>
+      </w:pPr>
+      <w:r>
+        <w:rPr>
+          <w:sz w:val="24"/>
+          <w:szCs w:val="24"/>
+        </w:rPr>
+        <w:t>//  Configuración</w:t>
+      </w:r>
+    </w:p>
+    <w:p>
+      <w:pPr>
+        <w:rPr>
+          <w:sz w:val="24"/>
+          <w:szCs w:val="24"/>
+        </w:rPr>
+      </w:pPr>
+      <w:r>
+        <w:rPr>
+          <w:sz w:val="24"/>
+          <w:szCs w:val="24"/>
+        </w:rPr>
+        <w:t>//************************************************************************</w:t>
+      </w:r>
+    </w:p>
+    <w:p>
+      <w:pPr>
+        <w:rPr>
+          <w:sz w:val="24"/>
+          <w:szCs w:val="24"/>
+        </w:rPr>
+      </w:pPr>
+    </w:p>
+    <w:p>
+      <w:pPr>
+        <w:rPr>
+          <w:sz w:val="24"/>
+          <w:szCs w:val="24"/>
+        </w:rPr>
+      </w:pPr>
+      <w:r>
+        <w:rPr>
+          <w:sz w:val="24"/>
+          <w:szCs w:val="24"/>
+        </w:rPr>
+        <w:t>void setup(void) {</w:t>
+      </w:r>
+    </w:p>
+    <w:p>
+      <w:pPr>
+        <w:rPr>
+          <w:sz w:val="24"/>
+          <w:szCs w:val="24"/>
+        </w:rPr>
+      </w:pPr>
+      <w:r>
+        <w:rPr>
+          <w:sz w:val="24"/>
+          <w:szCs w:val="24"/>
+        </w:rPr>
+        <w:lastRenderedPageBreak/>
+        <w:t xml:space="preserve">    TRISD = 0b00000000; //puerto D como salida contador leds</w:t>
+      </w:r>
+    </w:p>
+    <w:p>
+      <w:pPr>
+        <w:rPr>
+          <w:sz w:val="24"/>
+          <w:szCs w:val="24"/>
+        </w:rPr>
+      </w:pPr>
+      <w:r>
+        <w:rPr>
+          <w:sz w:val="24"/>
+          <w:szCs w:val="24"/>
+        </w:rPr>
+        <w:t xml:space="preserve">    TRISC = 0b00000000; //puerto C como salida display</w:t>
+      </w:r>
+    </w:p>
+    <w:p>
+      <w:pPr>
+        <w:rPr>
+          <w:sz w:val="24"/>
+          <w:szCs w:val="24"/>
+        </w:rPr>
+      </w:pPr>
+      <w:r>
+        <w:rPr>
+          <w:sz w:val="24"/>
+          <w:szCs w:val="24"/>
+        </w:rPr>
+        <w:t xml:space="preserve">    TRISB = 0b11111110; //puerto B como entradas a excepción del pin 0 como-</w:t>
+      </w:r>
+    </w:p>
+    <w:p>
+      <w:pPr>
+        <w:rPr>
+          <w:sz w:val="24"/>
+          <w:szCs w:val="24"/>
+        </w:rPr>
+      </w:pPr>
+      <w:r>
+        <w:rPr>
+          <w:sz w:val="24"/>
+          <w:szCs w:val="24"/>
+        </w:rPr>
+        <w:t xml:space="preserve">    //salida alarma</w:t>
+      </w:r>
+    </w:p>
+    <w:p>
+      <w:pPr>
+        <w:rPr>
+          <w:sz w:val="24"/>
+          <w:szCs w:val="24"/>
+        </w:rPr>
+      </w:pPr>
+      <w:r>
+        <w:rPr>
+          <w:sz w:val="24"/>
+          <w:szCs w:val="24"/>
+        </w:rPr>
+        <w:t xml:space="preserve">    TRISE = 0b00000000; //puerto E como salida transistores</w:t>
+      </w:r>
+    </w:p>
+    <w:p>
+      <w:pPr>
+        <w:rPr>
+          <w:sz w:val="24"/>
+          <w:szCs w:val="24"/>
+        </w:rPr>
+      </w:pPr>
+      <w:r>
+        <w:rPr>
+          <w:sz w:val="24"/>
+          <w:szCs w:val="24"/>
+        </w:rPr>
+        <w:t xml:space="preserve">    IOCBbits.IOCB6 = 1;</w:t>
+      </w:r>
+    </w:p>
+    <w:p>
+      <w:pPr>
+        <w:rPr>
+          <w:sz w:val="24"/>
+          <w:szCs w:val="24"/>
+        </w:rPr>
+      </w:pPr>
+      <w:r>
+        <w:rPr>
+          <w:sz w:val="24"/>
+          <w:szCs w:val="24"/>
+        </w:rPr>
+        <w:t xml:space="preserve">    IOCBbits.IOCB7 = 1;</w:t>
+      </w:r>
+    </w:p>
+    <w:p>
+      <w:pPr>
+        <w:rPr>
+          <w:sz w:val="24"/>
+          <w:szCs w:val="24"/>
+        </w:rPr>
+      </w:pPr>
+      <w:r>
+        <w:rPr>
+          <w:sz w:val="24"/>
+          <w:szCs w:val="24"/>
+        </w:rPr>
+        <w:t xml:space="preserve">    PORTB = 0; //limpiamos puertos</w:t>
+      </w:r>
+    </w:p>
+    <w:p>
+      <w:pPr>
+        <w:rPr>
+          <w:sz w:val="24"/>
+          <w:szCs w:val="24"/>
+        </w:rPr>
+      </w:pPr>
+      <w:r>
+        <w:rPr>
+          <w:sz w:val="24"/>
+          <w:szCs w:val="24"/>
+        </w:rPr>
+        <w:t xml:space="preserve">    PORTC = 0;</w:t>
+      </w:r>
+    </w:p>
+    <w:p>
+      <w:pPr>
+        <w:rPr>
+          <w:sz w:val="24"/>
+          <w:szCs w:val="24"/>
+        </w:rPr>
+      </w:pPr>
+      <w:r>
+        <w:rPr>
+          <w:sz w:val="24"/>
+          <w:szCs w:val="24"/>
+        </w:rPr>
+        <w:t xml:space="preserve">    PORTD = 0;</w:t>
+      </w:r>
+    </w:p>
+    <w:p>
+      <w:pPr>
+        <w:rPr>
+          <w:sz w:val="24"/>
+          <w:szCs w:val="24"/>
+        </w:rPr>
+      </w:pPr>
+      <w:r>
+        <w:rPr>
+          <w:sz w:val="24"/>
+          <w:szCs w:val="24"/>
+        </w:rPr>
+        <w:t xml:space="preserve">    PORTE = 0;</w:t>
+      </w:r>
+    </w:p>
+    <w:p>
+      <w:pPr>
+        <w:rPr>
+          <w:sz w:val="24"/>
+          <w:szCs w:val="24"/>
+        </w:rPr>
+      </w:pPr>
+      <w:r>
+        <w:rPr>
+          <w:sz w:val="24"/>
+          <w:szCs w:val="24"/>
+        </w:rPr>
+        <w:t xml:space="preserve">    flag2 = 0;</w:t>
+      </w:r>
+    </w:p>
+    <w:p>
+      <w:pPr>
+        <w:rPr>
+          <w:sz w:val="24"/>
+          <w:szCs w:val="24"/>
+        </w:rPr>
+      </w:pPr>
+      <w:r>
+        <w:rPr>
+          <w:sz w:val="24"/>
+          <w:szCs w:val="24"/>
+        </w:rPr>
+        <w:t>}</w:t>
+      </w:r>
+    </w:p>
+    <w:p>
+      <w:pPr>
+        <w:rPr>
+          <w:sz w:val="24"/>
+          <w:szCs w:val="24"/>
+        </w:rPr>
+      </w:pPr>
+    </w:p>
+    <w:p>
+      <w:pPr>
+        <w:rPr>
+          <w:sz w:val="24"/>
+          <w:szCs w:val="24"/>
+        </w:rPr>
+      </w:pPr>
+    </w:p>
+    <w:p>
+      <w:pPr>
+        <w:rPr>
+          <w:sz w:val="24"/>
+          <w:szCs w:val="24"/>
+        </w:rPr>
+      </w:pPr>
+      <w:r>
+        <w:rPr>
+          <w:sz w:val="24"/>
+          <w:szCs w:val="24"/>
+        </w:rPr>
+        <w:t>//************************************************************************</w:t>
+      </w:r>
+    </w:p>
+    <w:p>
+      <w:pPr>
+        <w:rPr>
+          <w:sz w:val="24"/>
+          <w:szCs w:val="24"/>
+        </w:rPr>
+      </w:pPr>
+      <w:r>
+        <w:rPr>
+          <w:sz w:val="24"/>
+          <w:szCs w:val="24"/>
+        </w:rPr>
+        <w:t>//  Funciones</w:t>
+      </w:r>
+    </w:p>
+    <w:p>
+      <w:pPr>
+        <w:rPr>
+          <w:sz w:val="24"/>
+          <w:szCs w:val="24"/>
+        </w:rPr>
+      </w:pPr>
+      <w:r>
+        <w:rPr>
+          <w:sz w:val="24"/>
+          <w:szCs w:val="24"/>
+        </w:rPr>
+        <w:t>//************************************************************************</w:t>
+      </w:r>
+    </w:p>
+    <w:p>
+      <w:pPr>
+        <w:rPr>
+          <w:sz w:val="24"/>
+          <w:szCs w:val="24"/>
+        </w:rPr>
+      </w:pPr>
+    </w:p>
+    <w:p>
+      <w:pPr>
+        <w:rPr>
+          <w:sz w:val="24"/>
+          <w:szCs w:val="24"/>
+        </w:rPr>
+      </w:pPr>
+      <w:r>
+        <w:rPr>
+          <w:sz w:val="24"/>
+          <w:szCs w:val="24"/>
+        </w:rPr>
+        <w:t>void __interrupt() ISR(void) {</w:t>
+      </w:r>
+    </w:p>
+    <w:p>
+      <w:pPr>
+        <w:rPr>
+          <w:sz w:val="24"/>
+          <w:szCs w:val="24"/>
+        </w:rPr>
+      </w:pPr>
+      <w:r>
+        <w:rPr>
+          <w:sz w:val="24"/>
+          <w:szCs w:val="24"/>
+        </w:rPr>
+        <w:t xml:space="preserve">    if (PIR1bits.ADIF == 1) {//verificamos si fue interrupt ADC</w:t>
+      </w:r>
+    </w:p>
+    <w:p>
+      <w:pPr>
+        <w:rPr>
+          <w:sz w:val="24"/>
+          <w:szCs w:val="24"/>
+        </w:rPr>
+      </w:pPr>
+      <w:r>
+        <w:rPr>
+          <w:sz w:val="24"/>
+          <w:szCs w:val="24"/>
+        </w:rPr>
+        <w:t xml:space="preserve">        flag = 1;</w:t>
+      </w:r>
+    </w:p>
+    <w:p>
+      <w:pPr>
+        <w:rPr>
+          <w:sz w:val="24"/>
+          <w:szCs w:val="24"/>
+        </w:rPr>
+      </w:pPr>
+      <w:r>
+        <w:rPr>
+          <w:sz w:val="24"/>
+          <w:szCs w:val="24"/>
+        </w:rPr>
+        <w:t xml:space="preserve">        valor_MSB = ADRESH &gt;&gt; 4; //11110000 00001111</w:t>
+      </w:r>
+    </w:p>
+    <w:p>
+      <w:pPr>
+        <w:rPr>
+          <w:sz w:val="24"/>
+          <w:szCs w:val="24"/>
+        </w:rPr>
+      </w:pPr>
+      <w:r>
+        <w:rPr>
+          <w:sz w:val="24"/>
+          <w:szCs w:val="24"/>
+        </w:rPr>
+        <w:t xml:space="preserve">        valor_LSB = ADRESH &amp; 0b00001111;</w:t>
+      </w:r>
+    </w:p>
+    <w:p>
+      <w:pPr>
+        <w:rPr>
+          <w:sz w:val="24"/>
+          <w:szCs w:val="24"/>
+        </w:rPr>
+      </w:pPr>
+      <w:r>
+        <w:rPr>
+          <w:sz w:val="24"/>
+          <w:szCs w:val="24"/>
+        </w:rPr>
+        <w:t xml:space="preserve">        comparacion = ADRESH;</w:t>
+      </w:r>
+    </w:p>
+    <w:p>
+      <w:pPr>
+        <w:rPr>
+          <w:sz w:val="24"/>
+          <w:szCs w:val="24"/>
+        </w:rPr>
+      </w:pPr>
+      <w:r>
+        <w:rPr>
+          <w:sz w:val="24"/>
+          <w:szCs w:val="24"/>
+        </w:rPr>
+        <w:t xml:space="preserve">        PIR1bits.ADIF = 0;//apagamos la bandera de ADC</w:t>
+      </w:r>
+    </w:p>
+    <w:p>
+      <w:pPr>
+        <w:rPr>
+          <w:sz w:val="24"/>
+          <w:szCs w:val="24"/>
+        </w:rPr>
+      </w:pPr>
+      <w:r>
+        <w:rPr>
+          <w:sz w:val="24"/>
+          <w:szCs w:val="24"/>
+        </w:rPr>
+        <w:t xml:space="preserve">    }</w:t>
+      </w:r>
+    </w:p>
+    <w:p>
+      <w:pPr>
+        <w:rPr>
+          <w:sz w:val="24"/>
+          <w:szCs w:val="24"/>
+        </w:rPr>
+      </w:pPr>
+      <w:r>
+        <w:rPr>
+          <w:sz w:val="24"/>
+          <w:szCs w:val="24"/>
+        </w:rPr>
+        <w:lastRenderedPageBreak/>
+        <w:t xml:space="preserve">    if (INTCONbits.T0IF == 1) { //verificamos si fue tmr0 interrupt</w:t>
+      </w:r>
+    </w:p>
+    <w:p>
+      <w:pPr>
+        <w:rPr>
+          <w:sz w:val="24"/>
+          <w:szCs w:val="24"/>
+          <w:lang w:val="en-US"/>
+        </w:rPr>
+      </w:pPr>
+      <w:r>
+        <w:rPr>
+          <w:sz w:val="24"/>
+          <w:szCs w:val="24"/>
+        </w:rPr>
+        <w:t xml:space="preserve">        </w:t>
+      </w:r>
+      <w:r>
+        <w:rPr>
+          <w:sz w:val="24"/>
+          <w:szCs w:val="24"/>
+          <w:lang w:val="en-US"/>
+        </w:rPr>
+        <w:t>TMR0 = 10;</w:t>
+      </w:r>
+    </w:p>
+    <w:p>
+      <w:pPr>
+        <w:rPr>
+          <w:sz w:val="24"/>
+          <w:szCs w:val="24"/>
+          <w:lang w:val="en-US"/>
+        </w:rPr>
+      </w:pPr>
+      <w:r>
+        <w:rPr>
+          <w:sz w:val="24"/>
+          <w:szCs w:val="24"/>
+          <w:lang w:val="en-US"/>
+        </w:rPr>
+        <w:t xml:space="preserve">        if (PORTEbits.RE0 == 1) {</w:t>
+      </w:r>
+    </w:p>
+    <w:p>
+      <w:pPr>
+        <w:rPr>
+          <w:sz w:val="24"/>
+          <w:szCs w:val="24"/>
+          <w:lang w:val="en-US"/>
+        </w:rPr>
+      </w:pPr>
+      <w:r>
+        <w:rPr>
+          <w:sz w:val="24"/>
+          <w:szCs w:val="24"/>
+          <w:lang w:val="en-US"/>
+        </w:rPr>
+        <w:t xml:space="preserve">            PORTEbits.RE0 = 0;</w:t>
+      </w:r>
+    </w:p>
+    <w:p>
+      <w:pPr>
+        <w:rPr>
+          <w:sz w:val="24"/>
+          <w:szCs w:val="24"/>
+          <w:lang w:val="en-US"/>
+        </w:rPr>
+      </w:pPr>
+      <w:r>
+        <w:rPr>
+          <w:sz w:val="24"/>
+          <w:szCs w:val="24"/>
+          <w:lang w:val="en-US"/>
+        </w:rPr>
+        <w:t xml:space="preserve">            PORTEbits.RE1 = 1;</w:t>
+      </w:r>
+    </w:p>
+    <w:p>
+      <w:pPr>
+        <w:rPr>
+          <w:sz w:val="24"/>
+          <w:szCs w:val="24"/>
+          <w:lang w:val="en-US"/>
+        </w:rPr>
+      </w:pPr>
+      <w:r>
+        <w:rPr>
+          <w:sz w:val="24"/>
+          <w:szCs w:val="24"/>
+          <w:lang w:val="en-US"/>
+        </w:rPr>
+        <w:t xml:space="preserve">            PORTC = seg2;</w:t>
+      </w:r>
+    </w:p>
+    <w:p>
+      <w:pPr>
+        <w:rPr>
+          <w:sz w:val="24"/>
+          <w:szCs w:val="24"/>
+          <w:lang w:val="en-US"/>
+        </w:rPr>
+      </w:pPr>
+      <w:r>
+        <w:rPr>
+          <w:sz w:val="24"/>
+          <w:szCs w:val="24"/>
+          <w:lang w:val="en-US"/>
+        </w:rPr>
+        <w:t xml:space="preserve">        } else {</w:t>
+      </w:r>
+    </w:p>
+    <w:p>
+      <w:pPr>
+        <w:rPr>
+          <w:sz w:val="24"/>
+          <w:szCs w:val="24"/>
+        </w:rPr>
+      </w:pPr>
+      <w:r>
+        <w:rPr>
+          <w:sz w:val="24"/>
+          <w:szCs w:val="24"/>
+          <w:lang w:val="en-US"/>
+        </w:rPr>
+        <w:t xml:space="preserve">            </w:t>
+      </w:r>
+      <w:r>
+        <w:rPr>
+          <w:sz w:val="24"/>
+          <w:szCs w:val="24"/>
+        </w:rPr>
+        <w:t>PORTEbits.RE1 = 0;</w:t>
+      </w:r>
+    </w:p>
+    <w:p>
+      <w:pPr>
+        <w:rPr>
+          <w:sz w:val="24"/>
+          <w:szCs w:val="24"/>
+        </w:rPr>
+      </w:pPr>
+      <w:r>
+        <w:rPr>
+          <w:sz w:val="24"/>
+          <w:szCs w:val="24"/>
+        </w:rPr>
+        <w:t xml:space="preserve">            PORTEbits.RE0 = 1;</w:t>
+      </w:r>
+    </w:p>
+    <w:p>
+      <w:pPr>
+        <w:rPr>
+          <w:sz w:val="24"/>
+          <w:szCs w:val="24"/>
+        </w:rPr>
+      </w:pPr>
+      <w:r>
+        <w:rPr>
+          <w:sz w:val="24"/>
+          <w:szCs w:val="24"/>
+        </w:rPr>
+        <w:t xml:space="preserve">            PORTC = seg1;</w:t>
+      </w:r>
+    </w:p>
+    <w:p>
+      <w:pPr>
+        <w:rPr>
+          <w:sz w:val="24"/>
+          <w:szCs w:val="24"/>
+        </w:rPr>
+      </w:pPr>
+      <w:r>
+        <w:rPr>
+          <w:sz w:val="24"/>
+          <w:szCs w:val="24"/>
+        </w:rPr>
+        <w:t xml:space="preserve">        }</w:t>
+      </w:r>
+    </w:p>
+    <w:p>
+      <w:pPr>
+        <w:rPr>
+          <w:sz w:val="24"/>
+          <w:szCs w:val="24"/>
+        </w:rPr>
+      </w:pPr>
+      <w:r>
+        <w:rPr>
+          <w:sz w:val="24"/>
+          <w:szCs w:val="24"/>
+        </w:rPr>
+        <w:t xml:space="preserve">        INTCONbits.T0IF = 0;//apagamos la bandera de interrupt tmr0</w:t>
+      </w:r>
+    </w:p>
+    <w:p>
+      <w:pPr>
+        <w:rPr>
+          <w:sz w:val="24"/>
+          <w:szCs w:val="24"/>
+          <w:lang w:val="en-US"/>
+        </w:rPr>
+      </w:pPr>
+      <w:r>
+        <w:rPr>
+          <w:sz w:val="24"/>
+          <w:szCs w:val="24"/>
+        </w:rPr>
+        <w:t xml:space="preserve">    </w:t>
+      </w:r>
+      <w:r>
+        <w:rPr>
+          <w:sz w:val="24"/>
+          <w:szCs w:val="24"/>
+          <w:lang w:val="en-US"/>
+        </w:rPr>
+        <w:t>}</w:t>
+      </w:r>
+    </w:p>
+    <w:p>
+      <w:pPr>
+        <w:rPr>
+          <w:sz w:val="24"/>
+          <w:szCs w:val="24"/>
+          <w:lang w:val="en-US"/>
+        </w:rPr>
+      </w:pPr>
+      <w:r>
+        <w:rPr>
+          <w:sz w:val="24"/>
+          <w:szCs w:val="24"/>
+          <w:lang w:val="en-US"/>
+        </w:rPr>
+        <w:t xml:space="preserve">    if (INTCONbits.RBIF == 1) {//verificamos si fue interrupt on change</w:t>
+      </w:r>
+    </w:p>
+    <w:p>
+      <w:pPr>
+        <w:rPr>
+          <w:sz w:val="24"/>
+          <w:szCs w:val="24"/>
+          <w:lang w:val="en-US"/>
+        </w:rPr>
+      </w:pPr>
+      <w:r>
+        <w:rPr>
+          <w:sz w:val="24"/>
+          <w:szCs w:val="24"/>
+          <w:lang w:val="en-US"/>
+        </w:rPr>
+        <w:t xml:space="preserve">        if (PORTBbits.RB6 == 0) {//antirebote aumentar</w:t>
+      </w:r>
+    </w:p>
+    <w:p>
+      <w:pPr>
+        <w:rPr>
+          <w:sz w:val="24"/>
+          <w:szCs w:val="24"/>
+          <w:lang w:val="en-US"/>
+        </w:rPr>
+      </w:pPr>
+      <w:r>
+        <w:rPr>
+          <w:sz w:val="24"/>
+          <w:szCs w:val="24"/>
+          <w:lang w:val="en-US"/>
+        </w:rPr>
+        <w:t xml:space="preserve">            while (flag2 == 0) {</w:t>
+      </w:r>
+    </w:p>
+    <w:p>
+      <w:pPr>
+        <w:rPr>
+          <w:sz w:val="24"/>
+          <w:szCs w:val="24"/>
+        </w:rPr>
+      </w:pPr>
+      <w:r>
+        <w:rPr>
+          <w:sz w:val="24"/>
+          <w:szCs w:val="24"/>
+          <w:lang w:val="en-US"/>
+        </w:rPr>
+        <w:t xml:space="preserve">                </w:t>
+      </w:r>
+      <w:r>
+        <w:rPr>
+          <w:sz w:val="24"/>
+          <w:szCs w:val="24"/>
+        </w:rPr>
+        <w:t>if (PORTBbits.RB6 == 1) {</w:t>
+      </w:r>
+    </w:p>
+    <w:p>
+      <w:pPr>
+        <w:rPr>
+          <w:sz w:val="24"/>
+          <w:szCs w:val="24"/>
+        </w:rPr>
+      </w:pPr>
+      <w:r>
+        <w:rPr>
+          <w:sz w:val="24"/>
+          <w:szCs w:val="24"/>
+        </w:rPr>
+        <w:t xml:space="preserve">                    flag2 = 1;</w:t>
+      </w:r>
+    </w:p>
+    <w:p>
+      <w:pPr>
+        <w:rPr>
+          <w:sz w:val="24"/>
+          <w:szCs w:val="24"/>
+        </w:rPr>
+      </w:pPr>
+      <w:r>
+        <w:rPr>
+          <w:sz w:val="24"/>
+          <w:szCs w:val="24"/>
+        </w:rPr>
+        <w:t xml:space="preserve">                }</w:t>
+      </w:r>
+    </w:p>
+    <w:p>
+      <w:pPr>
+        <w:rPr>
+          <w:sz w:val="24"/>
+          <w:szCs w:val="24"/>
+        </w:rPr>
+      </w:pPr>
+      <w:r>
+        <w:rPr>
+          <w:sz w:val="24"/>
+          <w:szCs w:val="24"/>
+        </w:rPr>
+        <w:t xml:space="preserve">            }</w:t>
+      </w:r>
+    </w:p>
+    <w:p>
+      <w:pPr>
+        <w:rPr>
+          <w:sz w:val="24"/>
+          <w:szCs w:val="24"/>
+        </w:rPr>
+      </w:pPr>
+      <w:r>
+        <w:rPr>
+          <w:sz w:val="24"/>
+          <w:szCs w:val="24"/>
+        </w:rPr>
+        <w:t xml:space="preserve">            flag2 = 0;</w:t>
+      </w:r>
+    </w:p>
+    <w:p>
+      <w:pPr>
+        <w:rPr>
+          <w:sz w:val="24"/>
+          <w:szCs w:val="24"/>
+          <w:lang w:val="en-US"/>
+        </w:rPr>
+      </w:pPr>
+      <w:r>
+        <w:rPr>
+          <w:sz w:val="24"/>
+          <w:szCs w:val="24"/>
+        </w:rPr>
+        <w:t xml:space="preserve">            </w:t>
+      </w:r>
+      <w:r>
+        <w:rPr>
+          <w:sz w:val="24"/>
+          <w:szCs w:val="24"/>
+          <w:lang w:val="en-US"/>
+        </w:rPr>
+        <w:t>count++;</w:t>
+      </w:r>
+    </w:p>
+    <w:p>
+      <w:pPr>
+        <w:rPr>
+          <w:sz w:val="24"/>
+          <w:szCs w:val="24"/>
+          <w:lang w:val="en-US"/>
+        </w:rPr>
+      </w:pPr>
+    </w:p>
+    <w:p>
+      <w:pPr>
+        <w:rPr>
+          <w:sz w:val="24"/>
+          <w:szCs w:val="24"/>
+          <w:lang w:val="en-US"/>
+        </w:rPr>
+      </w:pPr>
+      <w:r>
+        <w:rPr>
+          <w:sz w:val="24"/>
+          <w:szCs w:val="24"/>
+          <w:lang w:val="en-US"/>
+        </w:rPr>
+        <w:t xml:space="preserve">        } else if (PORTBbits.RB7 == 0) { //antirebote disminuir</w:t>
+      </w:r>
+    </w:p>
+    <w:p>
+      <w:pPr>
+        <w:rPr>
+          <w:sz w:val="24"/>
+          <w:szCs w:val="24"/>
+          <w:lang w:val="en-US"/>
+        </w:rPr>
+      </w:pPr>
+      <w:r>
+        <w:rPr>
+          <w:sz w:val="24"/>
+          <w:szCs w:val="24"/>
+          <w:lang w:val="en-US"/>
+        </w:rPr>
+        <w:t xml:space="preserve">            while (flag2 == 0) {</w:t>
+      </w:r>
+    </w:p>
+    <w:p>
+      <w:pPr>
+        <w:rPr>
+          <w:sz w:val="24"/>
+          <w:szCs w:val="24"/>
+          <w:lang w:val="en-US"/>
+        </w:rPr>
+      </w:pPr>
+      <w:r>
+        <w:rPr>
+          <w:sz w:val="24"/>
+          <w:szCs w:val="24"/>
+          <w:lang w:val="en-US"/>
+        </w:rPr>
+        <w:t xml:space="preserve">                if (PORTBbits.RB7 == 1) {</w:t>
+      </w:r>
+    </w:p>
+    <w:p>
+      <w:pPr>
+        <w:rPr>
+          <w:sz w:val="24"/>
+          <w:szCs w:val="24"/>
+        </w:rPr>
+      </w:pPr>
+      <w:r>
+        <w:rPr>
+          <w:sz w:val="24"/>
+          <w:szCs w:val="24"/>
+          <w:lang w:val="en-US"/>
+        </w:rPr>
+        <w:t xml:space="preserve">                    </w:t>
+      </w:r>
+      <w:r>
+        <w:rPr>
+          <w:sz w:val="24"/>
+          <w:szCs w:val="24"/>
+        </w:rPr>
+        <w:t>flag2 = 1;</w:t>
+      </w:r>
+    </w:p>
+    <w:p>
+      <w:pPr>
+        <w:rPr>
+          <w:sz w:val="24"/>
+          <w:szCs w:val="24"/>
+        </w:rPr>
+      </w:pPr>
+      <w:r>
+        <w:rPr>
+          <w:sz w:val="24"/>
+          <w:szCs w:val="24"/>
+        </w:rPr>
+        <w:lastRenderedPageBreak/>
+        <w:t xml:space="preserve">                }</w:t>
+      </w:r>
+    </w:p>
+    <w:p>
+      <w:pPr>
+        <w:rPr>
+          <w:sz w:val="24"/>
+          <w:szCs w:val="24"/>
+        </w:rPr>
+      </w:pPr>
+      <w:r>
+        <w:rPr>
+          <w:sz w:val="24"/>
+          <w:szCs w:val="24"/>
+        </w:rPr>
+        <w:t xml:space="preserve">            }</w:t>
+      </w:r>
+    </w:p>
+    <w:p>
+      <w:pPr>
+        <w:rPr>
+          <w:sz w:val="24"/>
+          <w:szCs w:val="24"/>
+        </w:rPr>
+      </w:pPr>
+      <w:r>
+        <w:rPr>
+          <w:sz w:val="24"/>
+          <w:szCs w:val="24"/>
+        </w:rPr>
+        <w:t xml:space="preserve">            flag2 = 0;</w:t>
+      </w:r>
+    </w:p>
+    <w:p>
+      <w:pPr>
+        <w:rPr>
+          <w:sz w:val="24"/>
+          <w:szCs w:val="24"/>
+        </w:rPr>
+      </w:pPr>
+      <w:r>
+        <w:rPr>
+          <w:sz w:val="24"/>
+          <w:szCs w:val="24"/>
+        </w:rPr>
+        <w:t xml:space="preserve">            count--;</w:t>
+      </w:r>
+    </w:p>
+    <w:p>
+      <w:pPr>
+        <w:rPr>
+          <w:sz w:val="24"/>
+          <w:szCs w:val="24"/>
+        </w:rPr>
+      </w:pPr>
+    </w:p>
+    <w:p>
+      <w:pPr>
+        <w:rPr>
+          <w:sz w:val="24"/>
+          <w:szCs w:val="24"/>
+        </w:rPr>
+      </w:pPr>
+      <w:r>
+        <w:rPr>
+          <w:sz w:val="24"/>
+          <w:szCs w:val="24"/>
+        </w:rPr>
+        <w:t xml:space="preserve">        }</w:t>
+      </w:r>
+    </w:p>
+    <w:p>
+      <w:pPr>
+        <w:rPr>
+          <w:sz w:val="24"/>
+          <w:szCs w:val="24"/>
+        </w:rPr>
+      </w:pPr>
+      <w:r>
+        <w:rPr>
+          <w:sz w:val="24"/>
+          <w:szCs w:val="24"/>
+        </w:rPr>
+        <w:t xml:space="preserve">    }</w:t>
+      </w:r>
+    </w:p>
+    <w:p>
+      <w:pPr>
+        <w:rPr>
+          <w:sz w:val="24"/>
+          <w:szCs w:val="24"/>
+        </w:rPr>
+      </w:pPr>
+      <w:r>
+        <w:rPr>
+          <w:sz w:val="24"/>
+          <w:szCs w:val="24"/>
+        </w:rPr>
+        <w:t xml:space="preserve">    INTCONbits.RBIF = 0; //apagamos la bandera de interrupt on change</w:t>
+      </w:r>
+    </w:p>
+    <w:p>
+      <w:pPr>
+        <w:rPr>
+          <w:sz w:val="24"/>
+          <w:szCs w:val="24"/>
+        </w:rPr>
+      </w:pPr>
+      <w:r>
+        <w:rPr>
+          <w:sz w:val="24"/>
+          <w:szCs w:val="24"/>
+        </w:rPr>
+        <w:t>}</w:t>
+      </w:r>
+    </w:p>
+    <w:p>
+      <w:pPr>
         <w:rPr>
           <w:b/>
           <w:bCs/>
           <w:sz w:val="40"/>
           <w:szCs w:val="40"/>
         </w:rPr>
-        <w:t xml:space="preserve"> del repositorio</w:t>
+      </w:pPr>
+      <w:r>
+        <w:rPr>
+          <w:b/>
+          <w:bCs/>
+          <w:sz w:val="40"/>
+          <w:szCs w:val="40"/>
+        </w:rPr>
+        <w:t>ADC</w:t>
+      </w:r>
+    </w:p>
+    <w:p>
+      <w:pPr>
+        <w:rPr>
+          <w:sz w:val="24"/>
+          <w:szCs w:val="24"/>
+          <w:lang w:val="en-US"/>
+        </w:rPr>
+      </w:pPr>
+      <w:r>
+        <w:rPr>
+          <w:sz w:val="24"/>
+          <w:szCs w:val="24"/>
+          <w:lang w:val="en-US"/>
+        </w:rPr>
+        <w:t>/*</w:t>
+      </w:r>
+    </w:p>
+    <w:p>
+      <w:pPr>
+        <w:rPr>
+          <w:sz w:val="24"/>
+          <w:szCs w:val="24"/>
+          <w:lang w:val="en-US"/>
+        </w:rPr>
+      </w:pPr>
+      <w:r>
+        <w:rPr>
+          <w:sz w:val="24"/>
+          <w:szCs w:val="24"/>
+          <w:lang w:val="en-US"/>
+        </w:rPr>
+        <w:t xml:space="preserve"> * File:   ADC.c</w:t>
+      </w:r>
+    </w:p>
+    <w:p>
+      <w:pPr>
+        <w:rPr>
+          <w:sz w:val="24"/>
+          <w:szCs w:val="24"/>
+          <w:lang w:val="en-US"/>
+        </w:rPr>
+      </w:pPr>
+      <w:r>
+        <w:rPr>
+          <w:sz w:val="24"/>
+          <w:szCs w:val="24"/>
+          <w:lang w:val="en-US"/>
+        </w:rPr>
+        <w:t xml:space="preserve"> * Author: SAGASTUME</w:t>
+      </w:r>
+    </w:p>
+    <w:p>
+      <w:pPr>
+        <w:rPr>
+          <w:sz w:val="24"/>
+          <w:szCs w:val="24"/>
+          <w:lang w:val="en-US"/>
+        </w:rPr>
+      </w:pPr>
+      <w:r>
+        <w:rPr>
+          <w:sz w:val="24"/>
+          <w:szCs w:val="24"/>
+          <w:lang w:val="en-US"/>
+        </w:rPr>
+        <w:t xml:space="preserve"> *</w:t>
+      </w:r>
+    </w:p>
+    <w:p>
+      <w:pPr>
+        <w:rPr>
+          <w:sz w:val="24"/>
+          <w:szCs w:val="24"/>
+        </w:rPr>
+      </w:pPr>
+      <w:r>
+        <w:rPr>
+          <w:sz w:val="24"/>
+          <w:szCs w:val="24"/>
+          <w:lang w:val="en-US"/>
+        </w:rPr>
+        <w:t xml:space="preserve"> </w:t>
+      </w:r>
+      <w:r>
+        <w:rPr>
+          <w:sz w:val="24"/>
+          <w:szCs w:val="24"/>
+        </w:rPr>
+        <w:t>* Created on 2 de febrero de 2021, 11:46 PM</w:t>
+      </w:r>
+    </w:p>
+    <w:p>
+      <w:pPr>
+        <w:rPr>
+          <w:sz w:val="24"/>
+          <w:szCs w:val="24"/>
+          <w:lang w:val="en-US"/>
+        </w:rPr>
+      </w:pPr>
+      <w:r>
+        <w:rPr>
+          <w:sz w:val="24"/>
+          <w:szCs w:val="24"/>
+        </w:rPr>
+        <w:t xml:space="preserve"> </w:t>
+      </w:r>
+      <w:r>
+        <w:rPr>
+          <w:sz w:val="24"/>
+          <w:szCs w:val="24"/>
+          <w:lang w:val="en-US"/>
+        </w:rPr>
+        <w:t>*/</w:t>
+      </w:r>
+    </w:p>
+    <w:p>
+      <w:pPr>
+        <w:rPr>
+          <w:sz w:val="24"/>
+          <w:szCs w:val="24"/>
+          <w:lang w:val="en-US"/>
+        </w:rPr>
+      </w:pPr>
+    </w:p>
+    <w:p>
+      <w:pPr>
+        <w:rPr>
+          <w:sz w:val="24"/>
+          <w:szCs w:val="24"/>
+          <w:lang w:val="en-US"/>
+        </w:rPr>
+      </w:pPr>
+      <w:r>
+        <w:rPr>
+          <w:sz w:val="24"/>
+          <w:szCs w:val="24"/>
+          <w:lang w:val="en-US"/>
+        </w:rPr>
+        <w:t>#include&lt;stdint.h&gt;</w:t>
+      </w:r>
+    </w:p>
+    <w:p>
+      <w:pPr>
+        <w:rPr>
+          <w:sz w:val="24"/>
+          <w:szCs w:val="24"/>
+          <w:lang w:val="en-US"/>
+        </w:rPr>
+      </w:pPr>
+      <w:r>
+        <w:rPr>
+          <w:sz w:val="24"/>
+          <w:szCs w:val="24"/>
+          <w:lang w:val="en-US"/>
+        </w:rPr>
+        <w:t>#include &lt;xc.h&gt;</w:t>
+      </w:r>
+    </w:p>
+    <w:p>
+      <w:pPr>
+        <w:rPr>
+          <w:sz w:val="24"/>
+          <w:szCs w:val="24"/>
+          <w:lang w:val="en-US"/>
+        </w:rPr>
+      </w:pPr>
+      <w:r>
+        <w:rPr>
+          <w:sz w:val="24"/>
+          <w:szCs w:val="24"/>
+          <w:lang w:val="en-US"/>
+        </w:rPr>
+        <w:t>#define _XTAL_FREQ 8000000</w:t>
+      </w:r>
+    </w:p>
+    <w:p>
+      <w:pPr>
+        <w:rPr>
+          <w:sz w:val="24"/>
+          <w:szCs w:val="24"/>
+          <w:lang w:val="en-US"/>
+        </w:rPr>
+      </w:pPr>
+    </w:p>
+    <w:p>
+      <w:pPr>
+        <w:rPr>
+          <w:sz w:val="24"/>
+          <w:szCs w:val="24"/>
+          <w:lang w:val="en-US"/>
+        </w:rPr>
+      </w:pPr>
+    </w:p>
+    <w:p>
+      <w:pPr>
+        <w:rPr>
+          <w:sz w:val="24"/>
+          <w:szCs w:val="24"/>
+          <w:lang w:val="en-US"/>
+        </w:rPr>
+      </w:pPr>
+      <w:r>
+        <w:rPr>
+          <w:sz w:val="24"/>
+          <w:szCs w:val="24"/>
+          <w:lang w:val="en-US"/>
+        </w:rPr>
+        <w:t>void ADC_con(uint8_t flag) {</w:t>
+      </w:r>
+    </w:p>
+    <w:p>
+      <w:pPr>
+        <w:rPr>
+          <w:sz w:val="24"/>
+          <w:szCs w:val="24"/>
+        </w:rPr>
+      </w:pPr>
+      <w:r>
+        <w:rPr>
+          <w:sz w:val="24"/>
+          <w:szCs w:val="24"/>
+          <w:lang w:val="en-US"/>
+        </w:rPr>
+        <w:t xml:space="preserve">      </w:t>
+      </w:r>
+      <w:r>
+        <w:rPr>
+          <w:sz w:val="24"/>
+          <w:szCs w:val="24"/>
+        </w:rPr>
+        <w:t>//se justifica la resolución del ADC a la izquierda  en ADRESH</w:t>
+      </w:r>
+    </w:p>
+    <w:p>
+      <w:pPr>
+        <w:rPr>
+          <w:sz w:val="24"/>
+          <w:szCs w:val="24"/>
+        </w:rPr>
+      </w:pPr>
+      <w:r>
+        <w:rPr>
+          <w:sz w:val="24"/>
+          <w:szCs w:val="24"/>
+        </w:rPr>
+        <w:t xml:space="preserve">    ANSEL = 0b00000001; //se configura el RA0 como entrada analógica</w:t>
+      </w:r>
+    </w:p>
+    <w:p>
+      <w:pPr>
+        <w:rPr>
+          <w:sz w:val="24"/>
+          <w:szCs w:val="24"/>
+        </w:rPr>
+      </w:pPr>
+      <w:r>
+        <w:rPr>
+          <w:sz w:val="24"/>
+          <w:szCs w:val="24"/>
+        </w:rPr>
+        <w:t xml:space="preserve">    INTCON = 0b11101000;//se configuran las interrupciones GIE, PIE, T0IE y RBIE</w:t>
+      </w:r>
+    </w:p>
+    <w:p>
+      <w:pPr>
+        <w:rPr>
+          <w:sz w:val="24"/>
+          <w:szCs w:val="24"/>
+        </w:rPr>
+      </w:pPr>
+      <w:r>
+        <w:rPr>
+          <w:sz w:val="24"/>
+          <w:szCs w:val="24"/>
+        </w:rPr>
+        <w:t xml:space="preserve">    ADCON0 = 0b01000001;//frecuencia de oscilacion 1/8 canal analógico AN0 y </w:t>
+      </w:r>
+    </w:p>
+    <w:p>
+      <w:pPr>
+        <w:rPr>
+          <w:sz w:val="24"/>
+          <w:szCs w:val="24"/>
+        </w:rPr>
+      </w:pPr>
+      <w:r>
+        <w:rPr>
+          <w:sz w:val="24"/>
+          <w:szCs w:val="24"/>
+        </w:rPr>
+        <w:lastRenderedPageBreak/>
+        <w:t xml:space="preserve">    //encender ADC</w:t>
+      </w:r>
+    </w:p>
+    <w:p>
+      <w:pPr>
+        <w:rPr>
+          <w:sz w:val="24"/>
+          <w:szCs w:val="24"/>
+        </w:rPr>
+      </w:pPr>
+      <w:r>
+        <w:rPr>
+          <w:sz w:val="24"/>
+          <w:szCs w:val="24"/>
+        </w:rPr>
+        <w:t xml:space="preserve">    PIE1bits.ADIE = 1; //se configura la interrupcion del ADC</w:t>
+      </w:r>
+    </w:p>
+    <w:p>
+      <w:pPr>
+        <w:rPr>
+          <w:sz w:val="24"/>
+          <w:szCs w:val="24"/>
+        </w:rPr>
+      </w:pPr>
+      <w:r>
+        <w:rPr>
+          <w:sz w:val="24"/>
+          <w:szCs w:val="24"/>
+        </w:rPr>
+        <w:t xml:space="preserve">    PIR1bits.ADIF = 0; //se apaga la bandera de interrupcion ADC</w:t>
+      </w:r>
+    </w:p>
+    <w:p>
+      <w:pPr>
+        <w:rPr>
+          <w:sz w:val="24"/>
+          <w:szCs w:val="24"/>
+        </w:rPr>
+      </w:pPr>
+      <w:r>
+        <w:rPr>
+          <w:sz w:val="24"/>
+          <w:szCs w:val="24"/>
+        </w:rPr>
+        <w:t xml:space="preserve">    if (flag == 1) {</w:t>
+      </w:r>
+    </w:p>
+    <w:p>
+      <w:pPr>
+        <w:rPr>
+          <w:sz w:val="24"/>
+          <w:szCs w:val="24"/>
+        </w:rPr>
+      </w:pPr>
+      <w:r>
+        <w:rPr>
+          <w:sz w:val="24"/>
+          <w:szCs w:val="24"/>
+        </w:rPr>
+        <w:t xml:space="preserve">        __delay_us(20);</w:t>
+      </w:r>
+    </w:p>
+    <w:p>
+      <w:pPr>
+        <w:rPr>
+          <w:sz w:val="24"/>
+          <w:szCs w:val="24"/>
+        </w:rPr>
+      </w:pPr>
+      <w:r>
+        <w:rPr>
+          <w:sz w:val="24"/>
+          <w:szCs w:val="24"/>
+        </w:rPr>
+        <w:t xml:space="preserve">        ADCON0bits.GO = 1; //se indica que empiece a convertir al ADC</w:t>
+      </w:r>
+    </w:p>
+    <w:p>
+      <w:pPr>
+        <w:rPr>
+          <w:sz w:val="24"/>
+          <w:szCs w:val="24"/>
+        </w:rPr>
+      </w:pPr>
+      <w:r>
+        <w:rPr>
+          <w:sz w:val="24"/>
+          <w:szCs w:val="24"/>
+        </w:rPr>
+        <w:t xml:space="preserve">        flag = 0;</w:t>
+      </w:r>
+    </w:p>
+    <w:p>
+      <w:pPr>
+        <w:rPr>
+          <w:sz w:val="24"/>
+          <w:szCs w:val="24"/>
+        </w:rPr>
+      </w:pPr>
+      <w:r>
+        <w:rPr>
+          <w:sz w:val="24"/>
+          <w:szCs w:val="24"/>
+        </w:rPr>
+        <w:t xml:space="preserve">        </w:t>
+      </w:r>
+    </w:p>
+    <w:p>
+      <w:pPr>
+        <w:rPr>
+          <w:sz w:val="24"/>
+          <w:szCs w:val="24"/>
+        </w:rPr>
+      </w:pPr>
+    </w:p>
+    <w:p>
+      <w:pPr>
+        <w:rPr>
+          <w:sz w:val="24"/>
+          <w:szCs w:val="24"/>
+        </w:rPr>
+      </w:pPr>
+      <w:r>
+        <w:rPr>
+          <w:sz w:val="24"/>
+          <w:szCs w:val="24"/>
+        </w:rPr>
+        <w:t xml:space="preserve">    }</w:t>
+      </w:r>
+    </w:p>
+    <w:p>
+      <w:pPr>
+        <w:rPr>
+          <w:sz w:val="24"/>
+          <w:szCs w:val="24"/>
+        </w:rPr>
+      </w:pPr>
+      <w:r>
+        <w:rPr>
+          <w:sz w:val="24"/>
+          <w:szCs w:val="24"/>
+        </w:rPr>
+        <w:t xml:space="preserve">    </w:t>
+      </w:r>
+    </w:p>
+    <w:p>
+      <w:pPr>
+        <w:rPr>
+          <w:sz w:val="24"/>
+          <w:szCs w:val="24"/>
+        </w:rPr>
+      </w:pPr>
+    </w:p>
+    <w:p>
+      <w:pPr>
+        <w:rPr>
+          <w:sz w:val="24"/>
+          <w:szCs w:val="24"/>
+        </w:rPr>
+      </w:pPr>
+      <w:r>
+        <w:rPr>
+          <w:sz w:val="24"/>
+          <w:szCs w:val="24"/>
+        </w:rPr>
+        <w:t>}</w:t>
+      </w:r>
+    </w:p>
+    <w:p>
+      <w:pPr>
+        <w:rPr>
+          <w:b/>
+          <w:bCs/>
+          <w:sz w:val="40"/>
+          <w:szCs w:val="40"/>
+          <w:lang w:val="en-US"/>
+        </w:rPr>
+      </w:pPr>
+      <w:r>
+        <w:rPr>
+          <w:b/>
+          <w:bCs/>
+          <w:sz w:val="40"/>
+          <w:szCs w:val="40"/>
+          <w:lang w:val="en-US"/>
+        </w:rPr>
+        <w:t>MULTIPLEXADO</w:t>
+      </w:r>
+    </w:p>
+    <w:p>
+      <w:pPr>
+        <w:rPr>
+          <w:sz w:val="24"/>
+          <w:szCs w:val="24"/>
+          <w:lang w:val="en-US"/>
+        </w:rPr>
+      </w:pPr>
+      <w:r>
+        <w:rPr>
+          <w:sz w:val="24"/>
+          <w:szCs w:val="24"/>
+          <w:lang w:val="en-US"/>
+        </w:rPr>
+        <w:t>/*</w:t>
+      </w:r>
+    </w:p>
+    <w:p>
+      <w:pPr>
+        <w:rPr>
+          <w:sz w:val="24"/>
+          <w:szCs w:val="24"/>
+          <w:lang w:val="en-US"/>
+        </w:rPr>
+      </w:pPr>
+      <w:r>
+        <w:rPr>
+          <w:sz w:val="24"/>
+          <w:szCs w:val="24"/>
+          <w:lang w:val="en-US"/>
+        </w:rPr>
+        <w:t xml:space="preserve"> * File:   Multiplexado.c</w:t>
+      </w:r>
+    </w:p>
+    <w:p>
+      <w:pPr>
+        <w:rPr>
+          <w:sz w:val="24"/>
+          <w:szCs w:val="24"/>
+          <w:lang w:val="en-US"/>
+        </w:rPr>
+      </w:pPr>
+      <w:r>
+        <w:rPr>
+          <w:sz w:val="24"/>
+          <w:szCs w:val="24"/>
+          <w:lang w:val="en-US"/>
+        </w:rPr>
+        <w:t xml:space="preserve"> * Author: SAGASTUME</w:t>
+      </w:r>
+    </w:p>
+    <w:p>
+      <w:pPr>
+        <w:rPr>
+          <w:sz w:val="24"/>
+          <w:szCs w:val="24"/>
+        </w:rPr>
+      </w:pPr>
+      <w:r>
+        <w:rPr>
+          <w:sz w:val="24"/>
+          <w:szCs w:val="24"/>
+          <w:lang w:val="en-US"/>
+        </w:rPr>
+        <w:t xml:space="preserve"> </w:t>
+      </w:r>
+      <w:r>
+        <w:rPr>
+          <w:sz w:val="24"/>
+          <w:szCs w:val="24"/>
+        </w:rPr>
+        <w:t>*</w:t>
+      </w:r>
+    </w:p>
+    <w:p>
+      <w:pPr>
+        <w:rPr>
+          <w:sz w:val="24"/>
+          <w:szCs w:val="24"/>
+        </w:rPr>
+      </w:pPr>
+      <w:r>
+        <w:rPr>
+          <w:sz w:val="24"/>
+          <w:szCs w:val="24"/>
+        </w:rPr>
+        <w:t xml:space="preserve"> * Created on 3 de febrero de 2021, 12:55 PM</w:t>
+      </w:r>
+    </w:p>
+    <w:p>
+      <w:pPr>
+        <w:rPr>
+          <w:sz w:val="24"/>
+          <w:szCs w:val="24"/>
+          <w:lang w:val="en-US"/>
+        </w:rPr>
+      </w:pPr>
+      <w:r>
+        <w:rPr>
+          <w:sz w:val="24"/>
+          <w:szCs w:val="24"/>
+        </w:rPr>
+        <w:t xml:space="preserve"> </w:t>
+      </w:r>
+      <w:r>
+        <w:rPr>
+          <w:sz w:val="24"/>
+          <w:szCs w:val="24"/>
+          <w:lang w:val="en-US"/>
+        </w:rPr>
+        <w:t>*/</w:t>
+      </w:r>
+    </w:p>
+    <w:p>
+      <w:pPr>
+        <w:rPr>
+          <w:sz w:val="24"/>
+          <w:szCs w:val="24"/>
+          <w:lang w:val="en-US"/>
+        </w:rPr>
+      </w:pPr>
+    </w:p>
+    <w:p>
+      <w:pPr>
+        <w:rPr>
+          <w:sz w:val="24"/>
+          <w:szCs w:val="24"/>
+          <w:lang w:val="en-US"/>
+        </w:rPr>
+      </w:pPr>
+    </w:p>
+    <w:p>
+      <w:pPr>
+        <w:rPr>
+          <w:sz w:val="24"/>
+          <w:szCs w:val="24"/>
+          <w:lang w:val="en-US"/>
+        </w:rPr>
+      </w:pPr>
+      <w:r>
+        <w:rPr>
+          <w:sz w:val="24"/>
+          <w:szCs w:val="24"/>
+          <w:lang w:val="en-US"/>
+        </w:rPr>
+        <w:t>#include &lt;xc.h&gt;</w:t>
+      </w:r>
+    </w:p>
+    <w:p>
+      <w:pPr>
+        <w:rPr>
+          <w:sz w:val="24"/>
+          <w:szCs w:val="24"/>
+          <w:lang w:val="en-US"/>
+        </w:rPr>
+      </w:pPr>
+    </w:p>
+    <w:p>
+      <w:pPr>
+        <w:rPr>
+          <w:sz w:val="24"/>
+          <w:szCs w:val="24"/>
+          <w:lang w:val="en-US"/>
+        </w:rPr>
+      </w:pPr>
+      <w:r>
+        <w:rPr>
+          <w:sz w:val="24"/>
+          <w:szCs w:val="24"/>
+          <w:lang w:val="en-US"/>
+        </w:rPr>
+        <w:t>void Multiplex(void) {</w:t>
+      </w:r>
+    </w:p>
+    <w:p>
+      <w:pPr>
+        <w:rPr>
+          <w:sz w:val="24"/>
+          <w:szCs w:val="24"/>
+        </w:rPr>
+      </w:pPr>
+      <w:r>
+        <w:rPr>
+          <w:sz w:val="24"/>
+          <w:szCs w:val="24"/>
+          <w:lang w:val="en-US"/>
+        </w:rPr>
+        <w:t xml:space="preserve">    </w:t>
+      </w:r>
+      <w:r>
+        <w:rPr>
+          <w:sz w:val="24"/>
+          <w:szCs w:val="24"/>
+        </w:rPr>
+        <w:t>OPTION_REG= 0b00000111; // Se coloca prescaler como 1:256</w:t>
+      </w:r>
+    </w:p>
+    <w:p>
+      <w:pPr>
+        <w:rPr>
+          <w:sz w:val="24"/>
+          <w:szCs w:val="24"/>
+        </w:rPr>
+      </w:pPr>
+      <w:r>
+        <w:rPr>
+          <w:sz w:val="24"/>
+          <w:szCs w:val="24"/>
+        </w:rPr>
+        <w:t xml:space="preserve">    TMR0=10; //se pre carga el tmr0 con 10 ticks para tener interrupcion</w:t>
+      </w:r>
+    </w:p>
+    <w:p>
+      <w:pPr>
+        <w:rPr>
+          <w:sz w:val="24"/>
+          <w:szCs w:val="24"/>
+        </w:rPr>
+      </w:pPr>
+      <w:r>
+        <w:rPr>
+          <w:sz w:val="24"/>
+          <w:szCs w:val="24"/>
+        </w:rPr>
+        <w:lastRenderedPageBreak/>
+        <w:t xml:space="preserve">    // cada 31ms para observar mejor los displays</w:t>
+      </w:r>
+    </w:p>
+    <w:p>
+      <w:pPr>
+        <w:rPr>
+          <w:sz w:val="24"/>
+          <w:szCs w:val="24"/>
+        </w:rPr>
+      </w:pPr>
+      <w:r>
+        <w:rPr>
+          <w:sz w:val="24"/>
+          <w:szCs w:val="24"/>
+        </w:rPr>
+        <w:t>}</w:t>
+      </w:r>
+    </w:p>
+    <w:p>
+      <w:pPr>
+        <w:rPr>
+          <w:b/>
+          <w:bCs/>
+          <w:sz w:val="40"/>
+          <w:szCs w:val="40"/>
+        </w:rPr>
+      </w:pPr>
+      <w:r>
+        <w:rPr>
+          <w:b/>
+          <w:bCs/>
+          <w:sz w:val="40"/>
+          <w:szCs w:val="40"/>
+        </w:rPr>
+        <w:t>Link del repositorio</w:t>
       </w:r>
     </w:p>
     <w:p>

</xml_diff>